<commit_message>
1. verzio - draft
</commit_message>
<xml_diff>
--- a/09-Azure Notebooks - 1/Azure_Notebooks-1-Pandas-SQL.docx
+++ b/09-Azure Notebooks - 1/Azure_Notebooks-1-Pandas-SQL.docx
@@ -6,14 +6,14 @@
       <w:pPr>
         <w:pStyle w:val="Cm"/>
       </w:pPr>
-      <w:r>
-        <w:t>Python adatelemzés</w:t>
-      </w:r>
-      <w:r>
-        <w:t xml:space="preserve"> – SQL és Dataframe</w:t>
-      </w:r>
       <w:bookmarkStart w:id="0" w:name="_GoBack"/>
       <w:bookmarkEnd w:id="0"/>
+      <w:r>
+        <w:t>Python adatelemzés</w:t>
+      </w:r>
+      <w:r>
+        <w:t xml:space="preserve"> – SQL és Dataframe</w:t>
+      </w:r>
     </w:p>
     <w:p>
       <w:pPr>

</xml_diff>